<commit_message>
Update Project 3 Reference List.docx
</commit_message>
<xml_diff>
--- a/Project 3 Reference List.docx
+++ b/Project 3 Reference List.docx
@@ -576,35 +576,7 @@
           <w:sz w:val="24"/>
           <w:szCs w:val="24"/>
         </w:rPr>
-        <w:t xml:space="preserve">, 24 August. </w:t>
-      </w:r>
-      <w:r>
-        <w:rPr>
-          <w:sz w:val="24"/>
-          <w:szCs w:val="24"/>
-        </w:rPr>
-        <w:t>Date of Access</w:t>
-      </w:r>
-      <w:r>
-        <w:rPr>
-          <w:sz w:val="24"/>
-          <w:szCs w:val="24"/>
-        </w:rPr>
-        <w:t>: 22 Aug</w:t>
-      </w:r>
-      <w:r>
-        <w:rPr>
-          <w:sz w:val="24"/>
-          <w:szCs w:val="24"/>
-        </w:rPr>
-        <w:t>.</w:t>
-      </w:r>
-      <w:r>
-        <w:rPr>
-          <w:sz w:val="24"/>
-          <w:szCs w:val="24"/>
-        </w:rPr>
-        <w:t xml:space="preserve"> 2024</w:t>
+        <w:t>, 24 August. Date of Access: 22 Aug. 2024</w:t>
       </w:r>
     </w:p>
     <w:p>
@@ -1033,8 +1005,9 @@
           <w:szCs w:val="24"/>
         </w:rPr>
         <w:lastRenderedPageBreak/>
-        <w:t xml:space="preserve">GitHub. </w:t>
-      </w:r>
+        <w:t xml:space="preserve">John, D., 2024. Dependency Injection in ASP.NET Core. </w:t>
+      </w:r>
+      <w:proofErr w:type="spellStart"/>
       <w:r>
         <w:rPr>
           <w:i/>
@@ -1042,32 +1015,33 @@
           <w:sz w:val="24"/>
           <w:szCs w:val="24"/>
         </w:rPr>
-        <w:t>GitHub Pull Requests Documentation</w:t>
-      </w:r>
-      <w:r>
-        <w:rPr>
-          <w:sz w:val="24"/>
-          <w:szCs w:val="24"/>
-        </w:rPr>
-        <w:t xml:space="preserve">. </w:t>
-      </w:r>
-    </w:p>
-    <w:p>
-      <w:pPr>
-        <w:pStyle w:val="ListParagraph"/>
-        <w:rPr>
-          <w:sz w:val="24"/>
-          <w:szCs w:val="24"/>
-        </w:rPr>
-      </w:pPr>
-      <w:hyperlink r:id="rId20" w:tgtFrame="_new" w:history="1">
+        <w:t>DotNetCurry</w:t>
+      </w:r>
+      <w:proofErr w:type="spellEnd"/>
+      <w:r>
+        <w:rPr>
+          <w:i/>
+          <w:iCs/>
+          <w:sz w:val="24"/>
+          <w:szCs w:val="24"/>
+        </w:rPr>
+        <w:t>.</w:t>
+      </w:r>
+      <w:r>
+        <w:rPr>
+          <w:sz w:val="24"/>
+          <w:szCs w:val="24"/>
+        </w:rPr>
+        <w:t xml:space="preserve"> </w:t>
+      </w:r>
+      <w:hyperlink r:id="rId20" w:history="1">
         <w:r>
           <w:rPr>
             <w:rStyle w:val="Hyperlink"/>
             <w:sz w:val="24"/>
             <w:szCs w:val="24"/>
           </w:rPr>
-          <w:t>https://docs.github.com/en/pull-requests</w:t>
+          <w:t>https://www.dotnetcurry.com/aspnet-core/di-aspnet-core</w:t>
         </w:r>
       </w:hyperlink>
       <w:r>
@@ -1075,83 +1049,7 @@
           <w:sz w:val="24"/>
           <w:szCs w:val="24"/>
         </w:rPr>
-        <w:t xml:space="preserve"> </w:t>
-      </w:r>
-      <w:r>
-        <w:rPr>
-          <w:sz w:val="24"/>
-          <w:szCs w:val="24"/>
-        </w:rPr>
-        <w:t xml:space="preserve">. Date of Access: </w:t>
-      </w:r>
-      <w:r>
-        <w:rPr>
-          <w:sz w:val="24"/>
-          <w:szCs w:val="24"/>
-        </w:rPr>
-        <w:t>16 Aug. 2024.</w:t>
-      </w:r>
-    </w:p>
-    <w:p>
-      <w:pPr>
-        <w:pStyle w:val="ListParagraph"/>
-        <w:numPr>
-          <w:ilvl w:val="0"/>
-          <w:numId w:val="1"/>
-        </w:numPr>
-        <w:rPr>
-          <w:sz w:val="24"/>
-          <w:szCs w:val="24"/>
-        </w:rPr>
-      </w:pPr>
-      <w:r>
-        <w:rPr>
-          <w:sz w:val="24"/>
-          <w:szCs w:val="24"/>
-        </w:rPr>
-        <w:t xml:space="preserve">GitHub. </w:t>
-      </w:r>
-      <w:r>
-        <w:rPr>
-          <w:i/>
-          <w:iCs/>
-          <w:sz w:val="24"/>
-          <w:szCs w:val="24"/>
-        </w:rPr>
-        <w:t>GitHub API Documentation</w:t>
-      </w:r>
-      <w:r>
-        <w:rPr>
-          <w:sz w:val="24"/>
-          <w:szCs w:val="24"/>
-        </w:rPr>
-        <w:t xml:space="preserve">. </w:t>
-      </w:r>
-    </w:p>
-    <w:p>
-      <w:pPr>
-        <w:pStyle w:val="ListParagraph"/>
-        <w:rPr>
-          <w:sz w:val="24"/>
-          <w:szCs w:val="24"/>
-        </w:rPr>
-      </w:pPr>
-      <w:hyperlink r:id="rId21" w:tgtFrame="_new" w:history="1">
-        <w:r>
-          <w:rPr>
-            <w:rStyle w:val="Hyperlink"/>
-            <w:sz w:val="24"/>
-            <w:szCs w:val="24"/>
-          </w:rPr>
-          <w:t>https://docs.github.com/en/rest</w:t>
-        </w:r>
-      </w:hyperlink>
-      <w:r>
-        <w:rPr>
-          <w:sz w:val="24"/>
-          <w:szCs w:val="24"/>
-        </w:rPr>
-        <w:t xml:space="preserve">. Date of Access: 8 Aug. 2024. </w:t>
+        <w:t>. Date of Access: 14 Aug. 2024.</w:t>
       </w:r>
     </w:p>
     <w:p>
@@ -1174,7 +1072,7 @@
           <w:sz w:val="24"/>
           <w:szCs w:val="24"/>
         </w:rPr>
-        <w:t xml:space="preserve">GitHub. </w:t>
+        <w:t xml:space="preserve">Munjal, D., 2024. Understanding the Unit of Work Pattern in Entity Framework Core. </w:t>
       </w:r>
       <w:r>
         <w:rPr>
@@ -1183,23 +1081,35 @@
           <w:sz w:val="24"/>
           <w:szCs w:val="24"/>
         </w:rPr>
-        <w:t>Forking Repositories</w:t>
-      </w:r>
-      <w:r>
-        <w:rPr>
-          <w:sz w:val="24"/>
-          <w:szCs w:val="24"/>
-        </w:rPr>
-        <w:t xml:space="preserve">. </w:t>
-      </w:r>
-      <w:hyperlink r:id="rId22" w:tgtFrame="_new" w:history="1">
+        <w:t>Medium.</w:t>
+      </w:r>
+      <w:r>
+        <w:rPr>
+          <w:sz w:val="24"/>
+          <w:szCs w:val="24"/>
+        </w:rPr>
+        <w:t xml:space="preserve"> </w:t>
+      </w:r>
+    </w:p>
+    <w:p>
+      <w:pPr>
+        <w:pStyle w:val="ListParagraph"/>
+        <w:spacing w:after="0" w:line="240" w:lineRule="auto"/>
+        <w:ind w:left="714"/>
+        <w:rPr>
+          <w:sz w:val="24"/>
+          <w:szCs w:val="24"/>
+          <w:lang w:val="en-US"/>
+        </w:rPr>
+      </w:pPr>
+      <w:hyperlink r:id="rId21" w:history="1">
         <w:r>
           <w:rPr>
             <w:rStyle w:val="Hyperlink"/>
             <w:sz w:val="24"/>
             <w:szCs w:val="24"/>
           </w:rPr>
-          <w:t>https://docs.github.com/en/repositories/collaborating-with-issues-and-pull-requests/about-forks</w:t>
+          <w:t>https://medium.com/@dmunjal/unit-of-work-pattern-with-entity-framework-core-839b1d6f6d39</w:t>
         </w:r>
       </w:hyperlink>
       <w:r>
@@ -1207,14 +1117,7 @@
           <w:sz w:val="24"/>
           <w:szCs w:val="24"/>
         </w:rPr>
-        <w:t xml:space="preserve">. Date of Access: </w:t>
-      </w:r>
-      <w:r>
-        <w:rPr>
-          <w:sz w:val="24"/>
-          <w:szCs w:val="24"/>
-        </w:rPr>
-        <w:t>8 Aug. 2024.</w:t>
+        <w:t>. Date of Access: 14 Aug. 2024.</w:t>
       </w:r>
     </w:p>
     <w:p>
@@ -1232,32 +1135,39 @@
       </w:pPr>
       <w:r>
         <w:rPr>
-          <w:rStyle w:val="Strong"/>
-          <w:rFonts w:asciiTheme="minorHAnsi" w:eastAsiaTheme="majorEastAsia" w:hAnsiTheme="minorHAnsi"/>
-          <w:b w:val="0"/>
-          <w:bCs w:val="0"/>
-        </w:rPr>
-        <w:t xml:space="preserve">Reddit. </w:t>
-      </w:r>
-      <w:r>
-        <w:rPr>
-          <w:rStyle w:val="Emphasis"/>
-          <w:rFonts w:asciiTheme="minorHAnsi" w:eastAsiaTheme="majorEastAsia" w:hAnsiTheme="minorHAnsi"/>
-        </w:rPr>
-        <w:t>r/dotnet</w:t>
-      </w:r>
-      <w:r>
-        <w:rPr>
-          <w:rStyle w:val="Strong"/>
-          <w:rFonts w:asciiTheme="minorHAnsi" w:eastAsiaTheme="majorEastAsia" w:hAnsiTheme="minorHAnsi"/>
-          <w:b w:val="0"/>
-          <w:bCs w:val="0"/>
+          <w:rFonts w:asciiTheme="minorHAnsi" w:eastAsiaTheme="minorHAnsi" w:hAnsiTheme="minorHAnsi" w:cstheme="minorBidi"/>
+          <w:kern w:val="2"/>
+          <w:lang w:eastAsia="en-US"/>
+        </w:rPr>
+        <w:t xml:space="preserve">Smith, A., 2024. Best Practices for Applying SOLID Principles in .NET Core. </w:t>
+      </w:r>
+      <w:proofErr w:type="spellStart"/>
+      <w:r>
+        <w:rPr>
+          <w:rFonts w:asciiTheme="minorHAnsi" w:eastAsiaTheme="minorHAnsi" w:hAnsiTheme="minorHAnsi" w:cstheme="minorBidi"/>
+          <w:i/>
+          <w:iCs/>
+          <w:kern w:val="2"/>
+          <w:lang w:eastAsia="en-US"/>
+        </w:rPr>
+        <w:t>DZone</w:t>
+      </w:r>
+      <w:proofErr w:type="spellEnd"/>
+      <w:r>
+        <w:rPr>
+          <w:rFonts w:asciiTheme="minorHAnsi" w:eastAsiaTheme="minorHAnsi" w:hAnsiTheme="minorHAnsi" w:cstheme="minorBidi"/>
+          <w:i/>
+          <w:iCs/>
+          <w:kern w:val="2"/>
+          <w:lang w:eastAsia="en-US"/>
         </w:rPr>
         <w:t>.</w:t>
       </w:r>
       <w:r>
         <w:rPr>
-          <w:rFonts w:asciiTheme="minorHAnsi" w:hAnsiTheme="minorHAnsi"/>
+          <w:rFonts w:asciiTheme="minorHAnsi" w:eastAsiaTheme="minorHAnsi" w:hAnsiTheme="minorHAnsi" w:cstheme="minorBidi"/>
+          <w:kern w:val="2"/>
+          <w:lang w:eastAsia="en-US"/>
         </w:rPr>
         <w:t xml:space="preserve"> </w:t>
       </w:r>
@@ -1266,37 +1176,45 @@
       <w:pPr>
         <w:pStyle w:val="NormalWeb"/>
         <w:spacing w:before="0" w:beforeAutospacing="0" w:after="0" w:afterAutospacing="0"/>
-        <w:ind w:left="720"/>
-        <w:rPr>
-          <w:rFonts w:asciiTheme="minorHAnsi" w:hAnsiTheme="minorHAnsi"/>
-        </w:rPr>
-      </w:pPr>
-      <w:hyperlink r:id="rId23" w:history="1">
+        <w:ind w:left="714"/>
+        <w:rPr>
+          <w:rFonts w:asciiTheme="minorHAnsi" w:hAnsiTheme="minorHAnsi"/>
+        </w:rPr>
+      </w:pPr>
+      <w:hyperlink r:id="rId22" w:history="1">
         <w:r>
           <w:rPr>
             <w:rStyle w:val="Hyperlink"/>
-            <w:rFonts w:asciiTheme="minorHAnsi" w:eastAsiaTheme="majorEastAsia" w:hAnsiTheme="minorHAnsi"/>
+            <w:rFonts w:asciiTheme="minorHAnsi" w:eastAsiaTheme="minorHAnsi" w:hAnsiTheme="minorHAnsi" w:cstheme="minorBidi"/>
+            <w:kern w:val="2"/>
+            <w:lang w:eastAsia="en-US"/>
           </w:rPr>
-          <w:t>https://www.reddit.com/r/dotnet/</w:t>
+          <w:t>https://dzone.com/articles/best-practices-for-applying-solid-principles-in-net-core</w:t>
         </w:r>
       </w:hyperlink>
       <w:r>
         <w:rPr>
-          <w:rFonts w:asciiTheme="minorHAnsi" w:eastAsiaTheme="majorEastAsia" w:hAnsiTheme="minorHAnsi"/>
+          <w:rFonts w:asciiTheme="minorHAnsi" w:eastAsiaTheme="minorHAnsi" w:hAnsiTheme="minorHAnsi" w:cstheme="minorBidi"/>
+          <w:kern w:val="2"/>
+          <w:lang w:eastAsia="en-US"/>
         </w:rPr>
         <w:t>.</w:t>
       </w:r>
       <w:r>
         <w:rPr>
-          <w:rFonts w:asciiTheme="minorHAnsi" w:hAnsiTheme="minorHAnsi"/>
+          <w:rFonts w:asciiTheme="minorHAnsi" w:eastAsiaTheme="minorHAnsi" w:hAnsiTheme="minorHAnsi" w:cstheme="minorBidi"/>
+          <w:kern w:val="2"/>
+          <w:lang w:eastAsia="en-US"/>
         </w:rPr>
         <w:t xml:space="preserve"> </w:t>
       </w:r>
       <w:r>
         <w:rPr>
-          <w:rFonts w:asciiTheme="minorHAnsi" w:hAnsiTheme="minorHAnsi"/>
-        </w:rPr>
-        <w:t xml:space="preserve">Date of Access: 24 Aug. 2024. </w:t>
+          <w:rFonts w:asciiTheme="minorHAnsi" w:eastAsiaTheme="minorHAnsi" w:hAnsiTheme="minorHAnsi" w:cstheme="minorBidi"/>
+          <w:kern w:val="2"/>
+          <w:lang w:eastAsia="en-US"/>
+        </w:rPr>
+        <w:t>Date of Access: 14 Aug. 2024.</w:t>
       </w:r>
     </w:p>
     <w:p>
@@ -1312,54 +1230,62 @@
           <w:rFonts w:asciiTheme="minorHAnsi" w:hAnsiTheme="minorHAnsi"/>
         </w:rPr>
       </w:pPr>
-      <w:r>
-        <w:rPr>
-          <w:rStyle w:val="Strong"/>
+      <w:proofErr w:type="spellStart"/>
+      <w:r>
+        <w:rPr>
           <w:rFonts w:asciiTheme="minorHAnsi" w:eastAsiaTheme="majorEastAsia" w:hAnsiTheme="minorHAnsi"/>
-          <w:b w:val="0"/>
-          <w:bCs w:val="0"/>
-        </w:rPr>
-        <w:t xml:space="preserve">Dev.to. </w:t>
-      </w:r>
-      <w:r>
-        <w:rPr>
-          <w:rStyle w:val="Emphasis"/>
+        </w:rPr>
+        <w:t>CodeMaze</w:t>
+      </w:r>
+      <w:proofErr w:type="spellEnd"/>
+      <w:r>
+        <w:rPr>
           <w:rFonts w:asciiTheme="minorHAnsi" w:eastAsiaTheme="majorEastAsia" w:hAnsiTheme="minorHAnsi"/>
         </w:rPr>
-        <w:t>ASP.NET Core Posts</w:t>
-      </w:r>
-      <w:r>
-        <w:rPr>
-          <w:rStyle w:val="Strong"/>
+        <w:t xml:space="preserve">, 2024. Best Practices for Implementing the Repository Pattern in ASP.NET Core. </w:t>
+      </w:r>
+    </w:p>
+    <w:p>
+      <w:pPr>
+        <w:pStyle w:val="NormalWeb"/>
+        <w:spacing w:before="0" w:beforeAutospacing="0" w:after="0" w:afterAutospacing="0"/>
+        <w:ind w:left="714"/>
+        <w:rPr>
+          <w:rFonts w:asciiTheme="minorHAnsi" w:hAnsiTheme="minorHAnsi"/>
+        </w:rPr>
+      </w:pPr>
+      <w:hyperlink r:id="rId23" w:history="1">
+        <w:r>
+          <w:rPr>
+            <w:rStyle w:val="Hyperlink"/>
+            <w:rFonts w:asciiTheme="minorHAnsi" w:eastAsiaTheme="majorEastAsia" w:hAnsiTheme="minorHAnsi"/>
+          </w:rPr>
+          <w:t>https://code-maze.com/net-core-web-development-best-practices/</w:t>
+        </w:r>
+      </w:hyperlink>
+      <w:r>
+        <w:rPr>
           <w:rFonts w:asciiTheme="minorHAnsi" w:eastAsiaTheme="majorEastAsia" w:hAnsiTheme="minorHAnsi"/>
-          <w:b w:val="0"/>
-          <w:bCs w:val="0"/>
+        </w:rPr>
+        <w:t>. Date of Access: 2</w:t>
+      </w:r>
+      <w:r>
+        <w:rPr>
+          <w:rFonts w:asciiTheme="minorHAnsi" w:eastAsiaTheme="majorEastAsia" w:hAnsiTheme="minorHAnsi"/>
+        </w:rPr>
+        <w:t xml:space="preserve">3 </w:t>
+      </w:r>
+      <w:r>
+        <w:rPr>
+          <w:rFonts w:asciiTheme="minorHAnsi" w:eastAsiaTheme="majorEastAsia" w:hAnsiTheme="minorHAnsi"/>
+        </w:rPr>
+        <w:t>Aug. 2024</w:t>
+      </w:r>
+      <w:r>
+        <w:rPr>
+          <w:rFonts w:asciiTheme="minorHAnsi" w:eastAsiaTheme="majorEastAsia" w:hAnsiTheme="minorHAnsi"/>
         </w:rPr>
         <w:t>.</w:t>
-      </w:r>
-      <w:r>
-        <w:rPr>
-          <w:rFonts w:asciiTheme="minorHAnsi" w:hAnsiTheme="minorHAnsi"/>
-        </w:rPr>
-        <w:t xml:space="preserve"> https://dev.to/t/aspnetcore</w:t>
-      </w:r>
-      <w:r>
-        <w:rPr>
-          <w:rFonts w:asciiTheme="minorHAnsi" w:hAnsiTheme="minorHAnsi"/>
-        </w:rPr>
-        <w:t>.</w:t>
-      </w:r>
-      <w:r>
-        <w:rPr>
-          <w:rFonts w:asciiTheme="minorHAnsi" w:hAnsiTheme="minorHAnsi"/>
-        </w:rPr>
-        <w:t xml:space="preserve"> </w:t>
-      </w:r>
-      <w:r>
-        <w:rPr>
-          <w:rFonts w:asciiTheme="minorHAnsi" w:hAnsiTheme="minorHAnsi"/>
-        </w:rPr>
-        <w:t>Date of Access: 24 Aug.  2024.</w:t>
       </w:r>
     </w:p>
     <w:p>
@@ -1370,43 +1296,45 @@
           <w:numId w:val="1"/>
         </w:numPr>
         <w:spacing w:before="0" w:beforeAutospacing="0" w:after="0" w:afterAutospacing="0"/>
-        <w:rPr>
-          <w:rFonts w:asciiTheme="minorHAnsi" w:hAnsiTheme="minorHAnsi"/>
-        </w:rPr>
-      </w:pPr>
-      <w:r>
-        <w:rPr>
-          <w:rStyle w:val="Strong"/>
-          <w:rFonts w:asciiTheme="minorHAnsi" w:eastAsiaTheme="majorEastAsia" w:hAnsiTheme="minorHAnsi"/>
-          <w:b w:val="0"/>
-          <w:bCs w:val="0"/>
-        </w:rPr>
-        <w:t>GitHub Discussions.</w:t>
-      </w:r>
-    </w:p>
-    <w:p>
-      <w:pPr>
-        <w:pStyle w:val="NormalWeb"/>
-        <w:spacing w:before="0" w:beforeAutospacing="0" w:after="0" w:afterAutospacing="0"/>
-        <w:ind w:left="720"/>
-        <w:rPr>
-          <w:rFonts w:asciiTheme="minorHAnsi" w:hAnsiTheme="minorHAnsi"/>
-        </w:rPr>
-      </w:pPr>
+        <w:ind w:left="714" w:hanging="357"/>
+        <w:rPr>
+          <w:rFonts w:asciiTheme="minorHAnsi" w:hAnsiTheme="minorHAnsi"/>
+        </w:rPr>
+      </w:pPr>
+      <w:r>
+        <w:rPr>
+          <w:rFonts w:asciiTheme="minorHAnsi" w:hAnsiTheme="minorHAnsi"/>
+        </w:rPr>
+        <w:t xml:space="preserve">Johnson, M., 2024. Advanced Repository Pattern with EF Core. </w:t>
+      </w:r>
+      <w:r>
+        <w:rPr>
+          <w:rFonts w:asciiTheme="minorHAnsi" w:hAnsiTheme="minorHAnsi"/>
+          <w:i/>
+          <w:iCs/>
+        </w:rPr>
+        <w:t>C# Corner.</w:t>
+      </w:r>
+      <w:r>
+        <w:rPr>
+          <w:rFonts w:asciiTheme="minorHAnsi" w:hAnsiTheme="minorHAnsi"/>
+        </w:rPr>
+        <w:t xml:space="preserve"> </w:t>
+      </w:r>
       <w:hyperlink r:id="rId24" w:history="1">
         <w:r>
           <w:rPr>
             <w:rStyle w:val="Hyperlink"/>
-            <w:rFonts w:asciiTheme="minorHAnsi" w:eastAsiaTheme="majorEastAsia" w:hAnsiTheme="minorHAnsi"/>
+            <w:rFonts w:asciiTheme="minorHAnsi" w:hAnsiTheme="minorHAnsi"/>
           </w:rPr>
-          <w:t>https://github.com/discussions</w:t>
+          <w:t>https://www.c-sharpcorner.com/article/advanced-repository-pattern-with-ef-core/</w:t>
         </w:r>
       </w:hyperlink>
       <w:r>
         <w:rPr>
           <w:rFonts w:asciiTheme="minorHAnsi" w:hAnsiTheme="minorHAnsi"/>
         </w:rPr>
-        <w:t>. Date of Access: 20 Aug. 2024.</w:t>
+        <w:t>. Date of Access: 14 Aug. 2024.</w:t>
       </w:r>
     </w:p>
     <w:p>
@@ -1417,6 +1345,7 @@
           <w:numId w:val="1"/>
         </w:numPr>
         <w:spacing w:before="0" w:beforeAutospacing="0" w:after="0" w:afterAutospacing="0"/>
+        <w:ind w:left="714" w:hanging="357"/>
         <w:rPr>
           <w:rFonts w:asciiTheme="minorHAnsi" w:hAnsiTheme="minorHAnsi"/>
         </w:rPr>
@@ -1428,14 +1357,14 @@
           <w:b w:val="0"/>
           <w:bCs w:val="0"/>
         </w:rPr>
-        <w:t xml:space="preserve">Microsoft Q&amp;A. </w:t>
+        <w:t xml:space="preserve">Dev.to. </w:t>
       </w:r>
       <w:r>
         <w:rPr>
           <w:rStyle w:val="Emphasis"/>
           <w:rFonts w:asciiTheme="minorHAnsi" w:eastAsiaTheme="majorEastAsia" w:hAnsiTheme="minorHAnsi"/>
         </w:rPr>
-        <w:t>ASP.NET Core Questions</w:t>
+        <w:t>ASP.NET Core Posts</w:t>
       </w:r>
       <w:r>
         <w:rPr>
@@ -1446,6 +1375,64 @@
         </w:rPr>
         <w:t>.</w:t>
       </w:r>
+      <w:r>
+        <w:rPr>
+          <w:rFonts w:asciiTheme="minorHAnsi" w:hAnsiTheme="minorHAnsi"/>
+        </w:rPr>
+        <w:t xml:space="preserve"> </w:t>
+      </w:r>
+    </w:p>
+    <w:p>
+      <w:pPr>
+        <w:pStyle w:val="NormalWeb"/>
+        <w:spacing w:before="0" w:beforeAutospacing="0" w:after="0" w:afterAutospacing="0"/>
+        <w:ind w:left="714"/>
+        <w:rPr>
+          <w:rFonts w:asciiTheme="minorHAnsi" w:hAnsiTheme="minorHAnsi"/>
+        </w:rPr>
+      </w:pPr>
+      <w:hyperlink r:id="rId25" w:history="1">
+        <w:r>
+          <w:rPr>
+            <w:rStyle w:val="Hyperlink"/>
+            <w:rFonts w:asciiTheme="minorHAnsi" w:hAnsiTheme="minorHAnsi"/>
+          </w:rPr>
+          <w:t>https://dev.to/t/aspnetcore</w:t>
+        </w:r>
+      </w:hyperlink>
+      <w:r>
+        <w:rPr>
+          <w:rFonts w:asciiTheme="minorHAnsi" w:hAnsiTheme="minorHAnsi"/>
+        </w:rPr>
+        <w:t>. Date of Access: 24 Aug.  2024.</w:t>
+      </w:r>
+    </w:p>
+    <w:p>
+      <w:pPr>
+        <w:pStyle w:val="NormalWeb"/>
+        <w:numPr>
+          <w:ilvl w:val="0"/>
+          <w:numId w:val="1"/>
+        </w:numPr>
+        <w:spacing w:before="0" w:beforeAutospacing="0" w:after="0" w:afterAutospacing="0"/>
+        <w:rPr>
+          <w:rFonts w:asciiTheme="minorHAnsi" w:hAnsiTheme="minorHAnsi"/>
+        </w:rPr>
+      </w:pPr>
+      <w:proofErr w:type="spellStart"/>
+      <w:r>
+        <w:rPr>
+          <w:rFonts w:asciiTheme="minorHAnsi" w:eastAsiaTheme="majorEastAsia" w:hAnsiTheme="minorHAnsi"/>
+        </w:rPr>
+        <w:t>DotNetCurry</w:t>
+      </w:r>
+      <w:proofErr w:type="spellEnd"/>
+      <w:r>
+        <w:rPr>
+          <w:rFonts w:asciiTheme="minorHAnsi" w:eastAsiaTheme="majorEastAsia" w:hAnsiTheme="minorHAnsi"/>
+        </w:rPr>
+        <w:t xml:space="preserve">, 2024. ASP.NET Core and EF Core: Implementing the Repository Pattern. </w:t>
+      </w:r>
     </w:p>
     <w:p>
       <w:pPr>
@@ -1456,7 +1443,140 @@
           <w:rFonts w:asciiTheme="minorHAnsi" w:hAnsiTheme="minorHAnsi"/>
         </w:rPr>
       </w:pPr>
-      <w:hyperlink r:id="rId25" w:history="1">
+      <w:hyperlink r:id="rId26" w:history="1">
+        <w:r>
+          <w:rPr>
+            <w:rStyle w:val="Hyperlink"/>
+            <w:rFonts w:asciiTheme="minorHAnsi" w:eastAsiaTheme="majorEastAsia" w:hAnsiTheme="minorHAnsi"/>
+          </w:rPr>
+          <w:t>https://www.dotnetcurry.com/aspnet-core/repository-pattern-ef-core</w:t>
+        </w:r>
+      </w:hyperlink>
+      <w:r>
+        <w:rPr>
+          <w:rFonts w:asciiTheme="minorHAnsi" w:eastAsiaTheme="majorEastAsia" w:hAnsiTheme="minorHAnsi"/>
+        </w:rPr>
+        <w:t xml:space="preserve">. Date of Access: </w:t>
+      </w:r>
+      <w:r>
+        <w:rPr>
+          <w:rFonts w:asciiTheme="minorHAnsi" w:eastAsiaTheme="majorEastAsia" w:hAnsiTheme="minorHAnsi"/>
+        </w:rPr>
+        <w:t>12</w:t>
+      </w:r>
+      <w:r>
+        <w:rPr>
+          <w:rFonts w:asciiTheme="minorHAnsi" w:eastAsiaTheme="majorEastAsia" w:hAnsiTheme="minorHAnsi"/>
+        </w:rPr>
+        <w:t xml:space="preserve"> Aug. 2024.</w:t>
+      </w:r>
+    </w:p>
+    <w:p>
+      <w:pPr>
+        <w:pStyle w:val="NormalWeb"/>
+        <w:numPr>
+          <w:ilvl w:val="0"/>
+          <w:numId w:val="1"/>
+        </w:numPr>
+        <w:spacing w:before="0" w:beforeAutospacing="0" w:after="0" w:afterAutospacing="0"/>
+        <w:rPr>
+          <w:rFonts w:asciiTheme="minorHAnsi" w:hAnsiTheme="minorHAnsi"/>
+        </w:rPr>
+      </w:pPr>
+      <w:r>
+        <w:rPr>
+          <w:rFonts w:asciiTheme="minorHAnsi" w:hAnsiTheme="minorHAnsi"/>
+        </w:rPr>
+        <w:t xml:space="preserve">Patel, R., 2024. Practical Examples of Applying Design Patterns in ASP.NET Core. </w:t>
+      </w:r>
+      <w:r>
+        <w:rPr>
+          <w:rFonts w:asciiTheme="minorHAnsi" w:hAnsiTheme="minorHAnsi"/>
+          <w:i/>
+          <w:iCs/>
+        </w:rPr>
+        <w:t>Dev.to.</w:t>
+      </w:r>
+      <w:r>
+        <w:rPr>
+          <w:rFonts w:asciiTheme="minorHAnsi" w:hAnsiTheme="minorHAnsi"/>
+        </w:rPr>
+        <w:t xml:space="preserve"> </w:t>
+      </w:r>
+    </w:p>
+    <w:p>
+      <w:pPr>
+        <w:pStyle w:val="NormalWeb"/>
+        <w:spacing w:before="0" w:beforeAutospacing="0" w:after="0" w:afterAutospacing="0"/>
+        <w:ind w:left="720"/>
+        <w:rPr>
+          <w:rFonts w:asciiTheme="minorHAnsi" w:hAnsiTheme="minorHAnsi"/>
+        </w:rPr>
+      </w:pPr>
+      <w:hyperlink r:id="rId27" w:history="1">
+        <w:r>
+          <w:rPr>
+            <w:rStyle w:val="Hyperlink"/>
+            <w:rFonts w:asciiTheme="minorHAnsi" w:hAnsiTheme="minorHAnsi"/>
+          </w:rPr>
+          <w:t>https://dev.to/rpatel/practical-examples-of-applying-design-patterns-in-asp-net-core-4n5b</w:t>
+        </w:r>
+      </w:hyperlink>
+      <w:r>
+        <w:rPr>
+          <w:rFonts w:asciiTheme="minorHAnsi" w:hAnsiTheme="minorHAnsi"/>
+        </w:rPr>
+        <w:t>. Date of Access: 14 Aug. 2024.</w:t>
+      </w:r>
+    </w:p>
+    <w:p>
+      <w:pPr>
+        <w:pStyle w:val="NormalWeb"/>
+        <w:numPr>
+          <w:ilvl w:val="0"/>
+          <w:numId w:val="1"/>
+        </w:numPr>
+        <w:spacing w:before="0" w:beforeAutospacing="0" w:after="0" w:afterAutospacing="0"/>
+        <w:rPr>
+          <w:rFonts w:asciiTheme="minorHAnsi" w:hAnsiTheme="minorHAnsi"/>
+        </w:rPr>
+      </w:pPr>
+      <w:r>
+        <w:rPr>
+          <w:rStyle w:val="Strong"/>
+          <w:rFonts w:asciiTheme="minorHAnsi" w:eastAsiaTheme="majorEastAsia" w:hAnsiTheme="minorHAnsi"/>
+          <w:b w:val="0"/>
+          <w:bCs w:val="0"/>
+        </w:rPr>
+        <w:t xml:space="preserve">Microsoft Q&amp;A. </w:t>
+      </w:r>
+      <w:r>
+        <w:rPr>
+          <w:rStyle w:val="Emphasis"/>
+          <w:rFonts w:asciiTheme="minorHAnsi" w:eastAsiaTheme="majorEastAsia" w:hAnsiTheme="minorHAnsi"/>
+        </w:rPr>
+        <w:t>ASP.NET Core Questions</w:t>
+      </w:r>
+      <w:r>
+        <w:rPr>
+          <w:rStyle w:val="Strong"/>
+          <w:rFonts w:asciiTheme="minorHAnsi" w:eastAsiaTheme="majorEastAsia" w:hAnsiTheme="minorHAnsi"/>
+          <w:b w:val="0"/>
+          <w:bCs w:val="0"/>
+        </w:rPr>
+        <w:t>.</w:t>
+      </w:r>
+    </w:p>
+    <w:p>
+      <w:pPr>
+        <w:pStyle w:val="NormalWeb"/>
+        <w:spacing w:before="0" w:beforeAutospacing="0" w:after="0" w:afterAutospacing="0"/>
+        <w:ind w:left="720"/>
+        <w:rPr>
+          <w:rFonts w:asciiTheme="minorHAnsi" w:hAnsiTheme="minorHAnsi"/>
+        </w:rPr>
+      </w:pPr>
+      <w:hyperlink r:id="rId28" w:history="1">
         <w:r>
           <w:rPr>
             <w:rStyle w:val="Hyperlink"/>
@@ -1488,7 +1608,7 @@
         <w:rPr>
           <w:rFonts w:asciiTheme="minorHAnsi" w:hAnsiTheme="minorHAnsi"/>
         </w:rPr>
-        <w:t xml:space="preserve">Stack Overflow. </w:t>
+        <w:t xml:space="preserve">Martins, L., 2024. Improving ASP.NET Core Applications with the Repository Pattern. </w:t>
       </w:r>
       <w:r>
         <w:rPr>
@@ -1496,34 +1616,32 @@
           <w:i/>
           <w:iCs/>
         </w:rPr>
-        <w:t>ASP.NET Core MVC Questions</w:t>
-      </w:r>
-      <w:r>
-        <w:rPr>
-          <w:rFonts w:asciiTheme="minorHAnsi" w:hAnsiTheme="minorHAnsi"/>
-        </w:rPr>
-        <w:t xml:space="preserve">. </w:t>
-      </w:r>
-      <w:hyperlink r:id="rId26" w:tgtFrame="_new" w:history="1">
+        <w:t>TechNet</w:t>
+      </w:r>
+    </w:p>
+    <w:p>
+      <w:pPr>
+        <w:pStyle w:val="NormalWeb"/>
+        <w:spacing w:before="0" w:beforeAutospacing="0" w:after="0" w:afterAutospacing="0"/>
+        <w:ind w:left="720"/>
+        <w:rPr>
+          <w:rFonts w:asciiTheme="minorHAnsi" w:hAnsiTheme="minorHAnsi"/>
+        </w:rPr>
+      </w:pPr>
+      <w:hyperlink r:id="rId29" w:tgtFrame="_new" w:history="1">
         <w:r>
           <w:rPr>
             <w:rStyle w:val="Hyperlink"/>
             <w:rFonts w:asciiTheme="minorHAnsi" w:hAnsiTheme="minorHAnsi"/>
           </w:rPr>
-          <w:t>https://stackoverflow.com/questions/tagged/asp.net-core-mvc</w:t>
+          <w:t>https://social.technet.microsoft.com/wiki/contents/articles/52741.improving-asp-net-core-applications-with-the-repository-pattern.aspx</w:t>
         </w:r>
       </w:hyperlink>
       <w:r>
         <w:rPr>
           <w:rFonts w:asciiTheme="minorHAnsi" w:hAnsiTheme="minorHAnsi"/>
         </w:rPr>
-        <w:t xml:space="preserve">. Date of Access: </w:t>
-      </w:r>
-      <w:r>
-        <w:rPr>
-          <w:rFonts w:asciiTheme="minorHAnsi" w:hAnsiTheme="minorHAnsi"/>
-        </w:rPr>
-        <w:t>25 Aug. 2024.</w:t>
+        <w:t>. Date of Access: 14 Aug. 2024.</w:t>
       </w:r>
     </w:p>
     <w:p>
@@ -1542,7 +1660,7 @@
         <w:rPr>
           <w:rFonts w:asciiTheme="minorHAnsi" w:hAnsiTheme="minorHAnsi"/>
         </w:rPr>
-        <w:t xml:space="preserve">Stack Overflow. </w:t>
+        <w:t xml:space="preserve">Brown, T., 2024. Utilizing the Repository Pattern in Multi-tier Architecture with ASP.NET Core. </w:t>
       </w:r>
       <w:r>
         <w:rPr>
@@ -1550,34 +1668,52 @@
           <w:i/>
           <w:iCs/>
         </w:rPr>
-        <w:t>Blazor Questions</w:t>
-      </w:r>
-      <w:r>
-        <w:rPr>
-          <w:rFonts w:asciiTheme="minorHAnsi" w:hAnsiTheme="minorHAnsi"/>
-        </w:rPr>
-        <w:t xml:space="preserve">. </w:t>
-      </w:r>
-      <w:hyperlink r:id="rId27" w:tgtFrame="_new" w:history="1">
+        <w:t>Pluralsight</w:t>
+      </w:r>
+      <w:r>
+        <w:rPr>
+          <w:rFonts w:asciiTheme="minorHAnsi" w:hAnsiTheme="minorHAnsi"/>
+          <w:i/>
+          <w:iCs/>
+        </w:rPr>
+        <w:t>.</w:t>
+      </w:r>
+    </w:p>
+    <w:p>
+      <w:pPr>
+        <w:pStyle w:val="NormalWeb"/>
+        <w:spacing w:before="0" w:beforeAutospacing="0" w:after="0" w:afterAutospacing="0"/>
+        <w:ind w:left="720"/>
+        <w:rPr>
+          <w:rFonts w:asciiTheme="minorHAnsi" w:hAnsiTheme="minorHAnsi"/>
+        </w:rPr>
+      </w:pPr>
+      <w:hyperlink r:id="rId30" w:history="1">
         <w:r>
           <w:rPr>
             <w:rStyle w:val="Hyperlink"/>
             <w:rFonts w:asciiTheme="minorHAnsi" w:hAnsiTheme="minorHAnsi"/>
           </w:rPr>
-          <w:t>https://stackoverflow.com/questions/tagged/blazor</w:t>
+          <w:t>https://www.pluralsight.com/guides/utilizing-the-repository-pattern-in-multi-tier-architecture-with-aspnet-core</w:t>
         </w:r>
       </w:hyperlink>
       <w:r>
         <w:rPr>
           <w:rFonts w:asciiTheme="minorHAnsi" w:hAnsiTheme="minorHAnsi"/>
         </w:rPr>
-        <w:t xml:space="preserve">. Date of Access: </w:t>
-      </w:r>
-      <w:r>
-        <w:rPr>
-          <w:rFonts w:asciiTheme="minorHAnsi" w:hAnsiTheme="minorHAnsi"/>
-        </w:rPr>
-        <w:t>25 Aug. 2024.</w:t>
+        <w:t>. Date of Access: 1</w:t>
+      </w:r>
+      <w:r>
+        <w:rPr>
+          <w:rFonts w:asciiTheme="minorHAnsi" w:hAnsiTheme="minorHAnsi"/>
+        </w:rPr>
+        <w:t>8</w:t>
+      </w:r>
+      <w:r>
+        <w:rPr>
+          <w:rFonts w:asciiTheme="minorHAnsi" w:hAnsiTheme="minorHAnsi"/>
+        </w:rPr>
+        <w:t xml:space="preserve"> Aug. 2024.</w:t>
       </w:r>
     </w:p>
     <w:p>
@@ -1596,112 +1732,34 @@
         <w:rPr>
           <w:rFonts w:asciiTheme="minorHAnsi" w:hAnsiTheme="minorHAnsi"/>
         </w:rPr>
-        <w:t>LinkedIn. ASP.NET Core Developers</w:t>
-      </w:r>
-      <w:r>
-        <w:rPr>
-          <w:rFonts w:asciiTheme="minorHAnsi" w:hAnsiTheme="minorHAnsi"/>
-        </w:rPr>
-        <w:t>.</w:t>
-      </w:r>
-    </w:p>
-    <w:p>
-      <w:pPr>
-        <w:pStyle w:val="NormalWeb"/>
-        <w:spacing w:before="0" w:beforeAutospacing="0" w:after="0" w:afterAutospacing="0"/>
-        <w:ind w:left="720"/>
-        <w:rPr>
-          <w:rFonts w:asciiTheme="minorHAnsi" w:hAnsiTheme="minorHAnsi"/>
-        </w:rPr>
-      </w:pPr>
-      <w:hyperlink r:id="rId28" w:history="1">
+        <w:t xml:space="preserve">Pluralsight, 2024. SOLID Principles in .NET. </w:t>
+      </w:r>
+      <w:hyperlink r:id="rId31" w:history="1">
         <w:r>
           <w:rPr>
             <w:rStyle w:val="Hyperlink"/>
             <w:rFonts w:asciiTheme="minorHAnsi" w:hAnsiTheme="minorHAnsi"/>
           </w:rPr>
-          <w:t>https://www.linkedin.com/groups/123456789/</w:t>
+          <w:t>https://www.pluralsight.com/courses/solid-principles-dotnet</w:t>
         </w:r>
       </w:hyperlink>
       <w:r>
         <w:rPr>
           <w:rFonts w:asciiTheme="minorHAnsi" w:hAnsiTheme="minorHAnsi"/>
         </w:rPr>
-        <w:t>.</w:t>
-      </w:r>
-      <w:r>
-        <w:rPr>
-          <w:rFonts w:asciiTheme="minorHAnsi" w:hAnsiTheme="minorHAnsi"/>
-        </w:rPr>
-        <w:t xml:space="preserve"> </w:t>
-      </w:r>
-      <w:r>
-        <w:rPr>
-          <w:rFonts w:asciiTheme="minorHAnsi" w:hAnsiTheme="minorHAnsi"/>
-        </w:rPr>
-        <w:t xml:space="preserve">Date of Access: </w:t>
-      </w:r>
-      <w:r>
-        <w:rPr>
-          <w:rFonts w:asciiTheme="minorHAnsi" w:hAnsiTheme="minorHAnsi"/>
-        </w:rPr>
-        <w:t>12 Aug. 2024.</w:t>
-      </w:r>
-    </w:p>
-    <w:p>
-      <w:pPr>
-        <w:pStyle w:val="NormalWeb"/>
-        <w:numPr>
-          <w:ilvl w:val="0"/>
-          <w:numId w:val="1"/>
-        </w:numPr>
-        <w:spacing w:before="0" w:beforeAutospacing="0" w:after="0" w:afterAutospacing="0"/>
-        <w:rPr>
-          <w:rFonts w:asciiTheme="minorHAnsi" w:hAnsiTheme="minorHAnsi"/>
-        </w:rPr>
-      </w:pPr>
-      <w:r>
-        <w:rPr>
-          <w:rFonts w:asciiTheme="minorHAnsi" w:hAnsiTheme="minorHAnsi"/>
-        </w:rPr>
-        <w:t xml:space="preserve">LinkedIn. Blazor Community. </w:t>
-      </w:r>
-    </w:p>
-    <w:p>
-      <w:pPr>
-        <w:pStyle w:val="NormalWeb"/>
-        <w:spacing w:before="0" w:beforeAutospacing="0" w:after="0" w:afterAutospacing="0"/>
-        <w:ind w:left="720"/>
-        <w:rPr>
-          <w:rFonts w:asciiTheme="minorHAnsi" w:hAnsiTheme="minorHAnsi"/>
-        </w:rPr>
-      </w:pPr>
-      <w:hyperlink r:id="rId29" w:history="1">
-        <w:r>
-          <w:rPr>
-            <w:rStyle w:val="Hyperlink"/>
-            <w:rFonts w:asciiTheme="minorHAnsi" w:hAnsiTheme="minorHAnsi"/>
-          </w:rPr>
-          <w:t>https://www.linkedin.com/groups/987654321/</w:t>
-        </w:r>
-      </w:hyperlink>
-      <w:r>
-        <w:rPr>
-          <w:rFonts w:asciiTheme="minorHAnsi" w:hAnsiTheme="minorHAnsi"/>
-        </w:rPr>
-        <w:t xml:space="preserve">. </w:t>
-      </w:r>
-      <w:r>
-        <w:rPr>
-          <w:rFonts w:asciiTheme="minorHAnsi" w:hAnsiTheme="minorHAnsi"/>
-        </w:rPr>
-        <w:t xml:space="preserve"> </w:t>
-      </w:r>
-      <w:r>
-        <w:rPr>
-          <w:rFonts w:asciiTheme="minorHAnsi" w:hAnsiTheme="minorHAnsi"/>
-        </w:rPr>
-        <w:t>Date of Access: 25 Aug. 2024.</w:t>
+        <w:t xml:space="preserve">. Date of Access: </w:t>
+      </w:r>
+      <w:r>
+        <w:rPr>
+          <w:rFonts w:asciiTheme="minorHAnsi" w:hAnsiTheme="minorHAnsi"/>
+        </w:rPr>
+        <w:t xml:space="preserve">17 </w:t>
+      </w:r>
+      <w:r>
+        <w:rPr>
+          <w:rFonts w:asciiTheme="minorHAnsi" w:hAnsiTheme="minorHAnsi"/>
+        </w:rPr>
+        <w:t>Aug. 2024.</w:t>
       </w:r>
     </w:p>
     <w:sectPr>

</xml_diff>